<commit_message>
Adding task 3 b
</commit_message>
<xml_diff>
--- a/Documents/Second Mandatory Assignment.docx
+++ b/Documents/Second Mandatory Assignment.docx
@@ -70,7 +70,7 @@
                     <pic:cNvPicPr/>
                   </pic:nvPicPr>
                   <pic:blipFill>
-                    <a:blip r:embed="rId6" cstate="print">
+                    <a:blip r:embed="rId7" cstate="print">
                       <a:extLst>
                         <a:ext uri="{28A0092B-C50C-407E-A947-70E740481C1C}">
                           <a14:useLocalDpi xmlns:a14="http://schemas.microsoft.com/office/drawing/2010/main" val="0"/>
@@ -177,7 +177,7 @@
                     <pic:cNvPicPr/>
                   </pic:nvPicPr>
                   <pic:blipFill>
-                    <a:blip r:embed="rId7" cstate="print">
+                    <a:blip r:embed="rId8" cstate="print">
                       <a:extLst>
                         <a:ext uri="{28A0092B-C50C-407E-A947-70E740481C1C}">
                           <a14:useLocalDpi xmlns:a14="http://schemas.microsoft.com/office/drawing/2010/main" val="0"/>
@@ -284,7 +284,7 @@
                     <pic:cNvPicPr/>
                   </pic:nvPicPr>
                   <pic:blipFill>
-                    <a:blip r:embed="rId8" cstate="print">
+                    <a:blip r:embed="rId9" cstate="print">
                       <a:extLst>
                         <a:ext uri="{28A0092B-C50C-407E-A947-70E740481C1C}">
                           <a14:useLocalDpi xmlns:a14="http://schemas.microsoft.com/office/drawing/2010/main" val="0"/>
@@ -336,9 +336,382 @@
         </w:rPr>
       </w:pPr>
     </w:p>
+    <w:p>
+      <w:pPr>
+        <w:rPr>
+          <w:rFonts w:ascii="Times New Roman" w:hAnsi="Times New Roman" w:cs="Times New Roman"/>
+          <w:sz w:val="24"/>
+          <w:szCs w:val="24"/>
+          <w:lang w:val="en-US"/>
+        </w:rPr>
+      </w:pPr>
+      <w:r>
+        <w:rPr>
+          <w:rFonts w:ascii="Times New Roman" w:hAnsi="Times New Roman" w:cs="Times New Roman"/>
+          <w:sz w:val="24"/>
+          <w:szCs w:val="24"/>
+          <w:lang w:val="en-US"/>
+        </w:rPr>
+        <w:br w:type="page"/>
+      </w:r>
+    </w:p>
+    <w:p>
+      <w:pPr>
+        <w:rPr>
+          <w:rFonts w:ascii="Times New Roman" w:hAnsi="Times New Roman" w:cs="Times New Roman"/>
+          <w:sz w:val="24"/>
+          <w:szCs w:val="24"/>
+          <w:lang w:val="en-US"/>
+        </w:rPr>
+      </w:pPr>
+      <w:r>
+        <w:rPr>
+          <w:rFonts w:ascii="Times New Roman" w:hAnsi="Times New Roman" w:cs="Times New Roman"/>
+          <w:sz w:val="24"/>
+          <w:szCs w:val="24"/>
+          <w:lang w:val="en-US"/>
+        </w:rPr>
+        <w:lastRenderedPageBreak/>
+        <w:t>Task 3 b1)</w:t>
+      </w:r>
+    </w:p>
+    <w:p>
+      <w:pPr>
+        <w:rPr>
+          <w:rFonts w:ascii="Times New Roman" w:hAnsi="Times New Roman" w:cs="Times New Roman"/>
+          <w:noProof/>
+          <w:sz w:val="24"/>
+          <w:szCs w:val="24"/>
+          <w:lang w:val="en-US"/>
+        </w:rPr>
+      </w:pPr>
+      <w:r>
+        <w:rPr>
+          <w:rFonts w:ascii="Times New Roman" w:hAnsi="Times New Roman" w:cs="Times New Roman"/>
+          <w:noProof/>
+          <w:sz w:val="24"/>
+          <w:szCs w:val="24"/>
+          <w:lang w:val="en-US"/>
+        </w:rPr>
+        <w:drawing>
+          <wp:inline distT="0" distB="0" distL="0" distR="0" wp14:anchorId="3D10D598" wp14:editId="6DA49F0D">
+            <wp:extent cx="5731510" cy="4736465"/>
+            <wp:effectExtent l="0" t="0" r="2540" b="6985"/>
+            <wp:docPr id="5" name="Bilde 5"/>
+            <wp:cNvGraphicFramePr>
+              <a:graphicFrameLocks xmlns:a="http://schemas.openxmlformats.org/drawingml/2006/main" noChangeAspect="1"/>
+            </wp:cNvGraphicFramePr>
+            <a:graphic xmlns:a="http://schemas.openxmlformats.org/drawingml/2006/main">
+              <a:graphicData uri="http://schemas.openxmlformats.org/drawingml/2006/picture">
+                <pic:pic xmlns:pic="http://schemas.openxmlformats.org/drawingml/2006/picture">
+                  <pic:nvPicPr>
+                    <pic:cNvPr id="5" name="Bilde 5"/>
+                    <pic:cNvPicPr/>
+                  </pic:nvPicPr>
+                  <pic:blipFill>
+                    <a:blip r:embed="rId10" cstate="print">
+                      <a:extLst>
+                        <a:ext uri="{28A0092B-C50C-407E-A947-70E740481C1C}">
+                          <a14:useLocalDpi xmlns:a14="http://schemas.microsoft.com/office/drawing/2010/main" val="0"/>
+                        </a:ext>
+                      </a:extLst>
+                    </a:blip>
+                    <a:stretch>
+                      <a:fillRect/>
+                    </a:stretch>
+                  </pic:blipFill>
+                  <pic:spPr>
+                    <a:xfrm>
+                      <a:off x="0" y="0"/>
+                      <a:ext cx="5731510" cy="4736465"/>
+                    </a:xfrm>
+                    <a:prstGeom prst="rect">
+                      <a:avLst/>
+                    </a:prstGeom>
+                  </pic:spPr>
+                </pic:pic>
+              </a:graphicData>
+            </a:graphic>
+          </wp:inline>
+        </w:drawing>
+      </w:r>
+    </w:p>
+    <w:p>
+      <w:pPr>
+        <w:rPr>
+          <w:rFonts w:ascii="Times New Roman" w:hAnsi="Times New Roman" w:cs="Times New Roman"/>
+          <w:noProof/>
+          <w:sz w:val="24"/>
+          <w:szCs w:val="24"/>
+          <w:lang w:val="en-US"/>
+        </w:rPr>
+      </w:pPr>
+    </w:p>
+    <w:p>
+      <w:pPr>
+        <w:tabs>
+          <w:tab w:val="left" w:pos="3110"/>
+        </w:tabs>
+        <w:rPr>
+          <w:rFonts w:ascii="Times New Roman" w:eastAsiaTheme="minorEastAsia" w:hAnsi="Times New Roman" w:cs="Times New Roman"/>
+          <w:sz w:val="24"/>
+          <w:szCs w:val="24"/>
+          <w:lang w:val="en-US"/>
+        </w:rPr>
+      </w:pPr>
+      <w:r>
+        <w:rPr>
+          <w:rFonts w:ascii="Times New Roman" w:hAnsi="Times New Roman" w:cs="Times New Roman"/>
+          <w:sz w:val="24"/>
+          <w:szCs w:val="24"/>
+          <w:lang w:val="en-US"/>
+        </w:rPr>
+        <w:t xml:space="preserve">Since the heap are left packed the lowest number of nodes a tree with height h is </w:t>
+      </w:r>
+      <m:oMath>
+        <m:sSup>
+          <m:sSupPr>
+            <m:ctrlPr>
+              <w:rPr>
+                <w:rFonts w:ascii="Cambria Math" w:hAnsi="Cambria Math" w:cs="Times New Roman"/>
+                <w:i/>
+                <w:sz w:val="24"/>
+                <w:szCs w:val="24"/>
+                <w:lang w:val="en-US"/>
+              </w:rPr>
+            </m:ctrlPr>
+          </m:sSupPr>
+          <m:e>
+            <m:r>
+              <w:rPr>
+                <w:rFonts w:ascii="Cambria Math" w:hAnsi="Cambria Math" w:cs="Times New Roman"/>
+                <w:sz w:val="24"/>
+                <w:szCs w:val="24"/>
+                <w:lang w:val="en-US"/>
+              </w:rPr>
+              <m:t>2</m:t>
+            </m:r>
+          </m:e>
+          <m:sup>
+            <m:r>
+              <w:rPr>
+                <w:rFonts w:ascii="Cambria Math" w:hAnsi="Cambria Math" w:cs="Times New Roman"/>
+                <w:sz w:val="24"/>
+                <w:szCs w:val="24"/>
+                <w:lang w:val="en-US"/>
+              </w:rPr>
+              <m:t>h</m:t>
+            </m:r>
+          </m:sup>
+        </m:sSup>
+      </m:oMath>
+      <w:r>
+        <w:rPr>
+          <w:rFonts w:ascii="Times New Roman" w:eastAsiaTheme="minorEastAsia" w:hAnsi="Times New Roman" w:cs="Times New Roman"/>
+          <w:sz w:val="24"/>
+          <w:szCs w:val="24"/>
+          <w:lang w:val="en-US"/>
+        </w:rPr>
+        <w:t>. To achieve the lowest number of nodes, all levels must be full except the last one which has only on leaf node.</w:t>
+      </w:r>
+    </w:p>
+    <w:p>
+      <w:pPr>
+        <w:rPr>
+          <w:rFonts w:ascii="Times New Roman" w:eastAsiaTheme="minorEastAsia" w:hAnsi="Times New Roman" w:cs="Times New Roman"/>
+          <w:sz w:val="24"/>
+          <w:szCs w:val="24"/>
+          <w:lang w:val="en-US"/>
+        </w:rPr>
+      </w:pPr>
+      <w:r>
+        <w:rPr>
+          <w:rFonts w:ascii="Times New Roman" w:eastAsiaTheme="minorEastAsia" w:hAnsi="Times New Roman" w:cs="Times New Roman"/>
+          <w:sz w:val="24"/>
+          <w:szCs w:val="24"/>
+          <w:lang w:val="en-US"/>
+        </w:rPr>
+        <w:br w:type="page"/>
+      </w:r>
+    </w:p>
+    <w:p>
+      <w:pPr>
+        <w:tabs>
+          <w:tab w:val="left" w:pos="3110"/>
+        </w:tabs>
+        <w:rPr>
+          <w:rFonts w:ascii="Times New Roman" w:eastAsiaTheme="minorEastAsia" w:hAnsi="Times New Roman" w:cs="Times New Roman"/>
+          <w:sz w:val="24"/>
+          <w:szCs w:val="24"/>
+          <w:lang w:val="en-US"/>
+        </w:rPr>
+      </w:pPr>
+      <w:r>
+        <w:rPr>
+          <w:rFonts w:ascii="Times New Roman" w:eastAsiaTheme="minorEastAsia" w:hAnsi="Times New Roman" w:cs="Times New Roman"/>
+          <w:sz w:val="24"/>
+          <w:szCs w:val="24"/>
+          <w:lang w:val="en-US"/>
+        </w:rPr>
+        <w:lastRenderedPageBreak/>
+        <w:t>Task 3 b2)</w:t>
+      </w:r>
+    </w:p>
+    <w:p>
+      <w:pPr>
+        <w:tabs>
+          <w:tab w:val="left" w:pos="3110"/>
+        </w:tabs>
+        <w:rPr>
+          <w:rFonts w:ascii="Times New Roman" w:eastAsiaTheme="minorEastAsia" w:hAnsi="Times New Roman" w:cs="Times New Roman"/>
+          <w:noProof/>
+          <w:sz w:val="24"/>
+          <w:szCs w:val="24"/>
+          <w:lang w:val="en-US"/>
+        </w:rPr>
+      </w:pPr>
+      <w:r>
+        <w:rPr>
+          <w:rFonts w:ascii="Times New Roman" w:eastAsiaTheme="minorEastAsia" w:hAnsi="Times New Roman" w:cs="Times New Roman"/>
+          <w:noProof/>
+          <w:sz w:val="24"/>
+          <w:szCs w:val="24"/>
+          <w:lang w:val="en-US"/>
+        </w:rPr>
+        <w:drawing>
+          <wp:inline distT="0" distB="0" distL="0" distR="0" wp14:anchorId="56101F4D" wp14:editId="672E718B">
+            <wp:extent cx="5731510" cy="6483350"/>
+            <wp:effectExtent l="0" t="0" r="2540" b="0"/>
+            <wp:docPr id="6" name="Bilde 6"/>
+            <wp:cNvGraphicFramePr>
+              <a:graphicFrameLocks xmlns:a="http://schemas.openxmlformats.org/drawingml/2006/main" noChangeAspect="1"/>
+            </wp:cNvGraphicFramePr>
+            <a:graphic xmlns:a="http://schemas.openxmlformats.org/drawingml/2006/main">
+              <a:graphicData uri="http://schemas.openxmlformats.org/drawingml/2006/picture">
+                <pic:pic xmlns:pic="http://schemas.openxmlformats.org/drawingml/2006/picture">
+                  <pic:nvPicPr>
+                    <pic:cNvPr id="6" name="Bilde 6"/>
+                    <pic:cNvPicPr/>
+                  </pic:nvPicPr>
+                  <pic:blipFill>
+                    <a:blip r:embed="rId11" cstate="print">
+                      <a:extLst>
+                        <a:ext uri="{28A0092B-C50C-407E-A947-70E740481C1C}">
+                          <a14:useLocalDpi xmlns:a14="http://schemas.microsoft.com/office/drawing/2010/main" val="0"/>
+                        </a:ext>
+                      </a:extLst>
+                    </a:blip>
+                    <a:stretch>
+                      <a:fillRect/>
+                    </a:stretch>
+                  </pic:blipFill>
+                  <pic:spPr>
+                    <a:xfrm>
+                      <a:off x="0" y="0"/>
+                      <a:ext cx="5731510" cy="6483350"/>
+                    </a:xfrm>
+                    <a:prstGeom prst="rect">
+                      <a:avLst/>
+                    </a:prstGeom>
+                  </pic:spPr>
+                </pic:pic>
+              </a:graphicData>
+            </a:graphic>
+          </wp:inline>
+        </w:drawing>
+      </w:r>
+    </w:p>
+    <w:p>
+      <w:pPr>
+        <w:rPr>
+          <w:rFonts w:ascii="Times New Roman" w:eastAsiaTheme="minorEastAsia" w:hAnsi="Times New Roman" w:cs="Times New Roman"/>
+          <w:noProof/>
+          <w:sz w:val="24"/>
+          <w:szCs w:val="24"/>
+          <w:lang w:val="en-US"/>
+        </w:rPr>
+      </w:pPr>
+    </w:p>
+    <w:p>
+      <w:pPr>
+        <w:tabs>
+          <w:tab w:val="left" w:pos="1390"/>
+        </w:tabs>
+        <w:rPr>
+          <w:rFonts w:ascii="Times New Roman" w:eastAsiaTheme="minorEastAsia" w:hAnsi="Times New Roman" w:cs="Times New Roman"/>
+          <w:sz w:val="24"/>
+          <w:szCs w:val="24"/>
+          <w:lang w:val="en-US"/>
+        </w:rPr>
+      </w:pPr>
+      <w:r>
+        <w:rPr>
+          <w:rFonts w:ascii="Times New Roman" w:eastAsiaTheme="minorEastAsia" w:hAnsi="Times New Roman" w:cs="Times New Roman"/>
+          <w:sz w:val="24"/>
+          <w:szCs w:val="24"/>
+          <w:lang w:val="en-US"/>
+        </w:rPr>
+        <w:t xml:space="preserve">The highest number of nodes a heap with height h is </w:t>
+      </w:r>
+      <m:oMath>
+        <m:sSup>
+          <m:sSupPr>
+            <m:ctrlPr>
+              <w:rPr>
+                <w:rFonts w:ascii="Cambria Math" w:eastAsiaTheme="minorEastAsia" w:hAnsi="Cambria Math" w:cs="Times New Roman"/>
+                <w:i/>
+                <w:sz w:val="24"/>
+                <w:szCs w:val="24"/>
+                <w:lang w:val="en-US"/>
+              </w:rPr>
+            </m:ctrlPr>
+          </m:sSupPr>
+          <m:e>
+            <m:r>
+              <w:rPr>
+                <w:rFonts w:ascii="Cambria Math" w:eastAsiaTheme="minorEastAsia" w:hAnsi="Cambria Math" w:cs="Times New Roman"/>
+                <w:sz w:val="24"/>
+                <w:szCs w:val="24"/>
+                <w:lang w:val="en-US"/>
+              </w:rPr>
+              <m:t>2</m:t>
+            </m:r>
+          </m:e>
+          <m:sup>
+            <m:r>
+              <w:rPr>
+                <w:rFonts w:ascii="Cambria Math" w:eastAsiaTheme="minorEastAsia" w:hAnsi="Cambria Math" w:cs="Times New Roman"/>
+                <w:sz w:val="24"/>
+                <w:szCs w:val="24"/>
+                <w:lang w:val="en-US"/>
+              </w:rPr>
+              <m:t>h+1</m:t>
+            </m:r>
+          </m:sup>
+        </m:sSup>
+        <m:r>
+          <w:rPr>
+            <w:rFonts w:ascii="Cambria Math" w:eastAsiaTheme="minorEastAsia" w:hAnsi="Cambria Math" w:cs="Times New Roman"/>
+            <w:sz w:val="24"/>
+            <w:szCs w:val="24"/>
+            <w:lang w:val="en-US"/>
+          </w:rPr>
+          <m:t>-1</m:t>
+        </m:r>
+      </m:oMath>
+      <w:r>
+        <w:rPr>
+          <w:rFonts w:ascii="Times New Roman" w:eastAsiaTheme="minorEastAsia" w:hAnsi="Times New Roman" w:cs="Times New Roman"/>
+          <w:sz w:val="24"/>
+          <w:szCs w:val="24"/>
+          <w:lang w:val="en-US"/>
+        </w:rPr>
+        <w:t>. This is because all the levels are full, since nodes in a heap cannot have more than 2 children.</w:t>
+      </w:r>
+    </w:p>
     <w:sectPr>
-      <w:headerReference w:type="default" r:id="rId9"/>
-      <w:footerReference w:type="default" r:id="rId10"/>
+      <w:headerReference w:type="default" r:id="rId12"/>
+      <w:footerReference w:type="default" r:id="rId13"/>
       <w:pgSz w:w="11906" w:h="16838"/>
       <w:pgMar w:top="1440" w:right="1440" w:bottom="1440" w:left="1440" w:header="708" w:footer="708" w:gutter="0"/>
       <w:cols w:space="708"/>
@@ -1415,4 +1788,16 @@
     </a:ext>
   </a:extLst>
 </a:theme>
+</file>
+
+<file path=customXml/item1.xml><?xml version="1.0" encoding="utf-8"?>
+<b:Sources xmlns:b="http://schemas.openxmlformats.org/officeDocument/2006/bibliography" xmlns="http://schemas.openxmlformats.org/officeDocument/2006/bibliography" SelectedStyle="\APASixthEditionOfficeOnline.xsl" StyleName="APA" Version="6"/>
+</file>
+
+<file path=customXml/itemProps1.xml><?xml version="1.0" encoding="utf-8"?>
+<ds:datastoreItem xmlns:ds="http://schemas.openxmlformats.org/officeDocument/2006/customXml" ds:itemID="{BA16DE03-F553-4326-992F-37885F26C003}">
+  <ds:schemaRefs>
+    <ds:schemaRef ds:uri="http://schemas.openxmlformats.org/officeDocument/2006/bibliography"/>
+  </ds:schemaRefs>
+</ds:datastoreItem>
 </file>
</xml_diff>